<commit_message>
Updated the text of the article
</commit_message>
<xml_diff>
--- a/Enterprise Token Exchange.docx
+++ b/Enterprise Token Exchange.docx
@@ -60,92 +60,96 @@
     </w:p>
     <w:p>
       <w:r>
-        <w:t>https://youtu.be/7VRTWGqdP54</w:t>
-      </w:r>
-    </w:p>
-    <w:p>
-      <w:r>
-        <w:t xml:space="preserve">Many within the IT group have access or knowledge of production credentials. </w:t>
-      </w:r>
-    </w:p>
-    <w:p>
-      <w:r>
-        <w:t xml:space="preserve">OAuth originated for the web and is designed for the web. It has since been adopted by Enterprises which </w:t>
-      </w:r>
-      <w:r>
-        <w:t>have</w:t>
+        <w:t>With the evolution from internal networks to cloud security went from Kerberos to OAuth2.</w:t>
+      </w:r>
+      <w:r>
+        <w:t xml:space="preserve"> OAuth2 is made for the web; it is not an evolution of Kerberos [4]. There are gaps.</w:t>
+      </w:r>
+      <w:r>
+        <w:t xml:space="preserve"> With Kerberos it was possible to delegate the user’s context through the execution chain to, say, </w:t>
+      </w:r>
+      <w:r>
+        <w:t>record the user in</w:t>
+      </w:r>
+      <w:r>
+        <w:t xml:space="preserve"> the database</w:t>
+      </w:r>
+      <w:r>
+        <w:t xml:space="preserve"> as an audit</w:t>
+      </w:r>
+      <w:r>
+        <w:t xml:space="preserve">. The tracing of the authorized user was lock tight. However, this is not so straight forward with OAuth2. </w:t>
+      </w:r>
+    </w:p>
+    <w:p>
+      <w:r>
+        <w:t xml:space="preserve">Have you ever seen a case where the user that approved a secured transaction is a parameter in the API call? The API may be protected by a </w:t>
+      </w:r>
+      <w:r>
+        <w:t>‘</w:t>
+      </w:r>
+      <w:r>
+        <w:t>service account</w:t>
+      </w:r>
+      <w:r>
+        <w:t>’ registration in the secure token server</w:t>
       </w:r>
       <w:r>
         <w:t xml:space="preserve"> </w:t>
       </w:r>
       <w:r>
-        <w:t>additional needs</w:t>
-      </w:r>
-      <w:r>
-        <w:t xml:space="preserve">. To handle </w:t>
-      </w:r>
-      <w:r>
-        <w:t>the second generation</w:t>
-      </w:r>
-      <w:r>
-        <w:t xml:space="preserve"> OAuth</w:t>
-      </w:r>
-      <w:r>
-        <w:t>2</w:t>
-      </w:r>
-      <w:r>
-        <w:t xml:space="preserve"> was written</w:t>
-      </w:r>
-      <w:r>
-        <w:t xml:space="preserve"> in a modular way</w:t>
-      </w:r>
-      <w:r>
-        <w:t xml:space="preserve"> with additional specifications</w:t>
-      </w:r>
-      <w:r>
-        <w:t xml:space="preserve"> [4]</w:t>
-      </w:r>
-      <w:r>
-        <w:t>.</w:t>
+        <w:t>but</w:t>
+      </w:r>
+      <w:r>
+        <w:t xml:space="preserve"> by necessity</w:t>
       </w:r>
       <w:r>
         <w:t xml:space="preserve"> </w:t>
       </w:r>
-      <w:proofErr w:type="gramStart"/>
-      <w:r>
-        <w:t>These modular specification</w:t>
-      </w:r>
-      <w:proofErr w:type="gramEnd"/>
-      <w:r>
-        <w:t xml:space="preserve"> are combined to accomplish Enterprise use cases.</w:t>
+      <w:r>
+        <w:t xml:space="preserve">even in production </w:t>
+      </w:r>
+      <w:r>
+        <w:t>m</w:t>
+      </w:r>
+      <w:r>
+        <w:t>any</w:t>
+      </w:r>
+      <w:r>
+        <w:t xml:space="preserve"> employees </w:t>
+      </w:r>
+      <w:r>
+        <w:t xml:space="preserve">have access </w:t>
+      </w:r>
+      <w:r>
+        <w:t>to those</w:t>
+      </w:r>
+      <w:r>
+        <w:t xml:space="preserve"> critical</w:t>
       </w:r>
       <w:r>
         <w:t xml:space="preserve"> </w:t>
       </w:r>
       <w:r>
-        <w:t>The use case covered in this article is</w:t>
-      </w:r>
-      <w:r>
-        <w:t xml:space="preserve"> propagating the authenticated user’s security context thru an API Gateway to an API. This </w:t>
-      </w:r>
-      <w:r>
-        <w:t>can be accomplished using</w:t>
+        <w:t>credentials.</w:t>
       </w:r>
       <w:r>
         <w:t xml:space="preserve"> </w:t>
       </w:r>
       <w:r>
-        <w:t xml:space="preserve">the </w:t>
-      </w:r>
-      <w:r>
-        <w:t>specification RFC 8693 “</w:t>
-      </w:r>
-      <w:r>
-        <w:t xml:space="preserve">OAuth2 </w:t>
-      </w:r>
-      <w:r>
-        <w:t xml:space="preserve">Token Exchange” [2]. </w:t>
-      </w:r>
+        <w:t>Anyone with those credentials can call the API but define an arbitrary value for the user parameter. T</w:t>
+      </w:r>
+      <w:r>
+        <w:t>racing who approved the secured transaction is no longer lock tight.</w:t>
+      </w:r>
+      <w:r>
+        <w:t xml:space="preserve"> </w:t>
+      </w:r>
+      <w:r>
+        <w:t>With OAuth2 RFC 8693 Token Exchange [2] the authorized user’s context can be propagated thru the execution chain. The authorized user cannot be substituted even with service account credentials. The trustworthiness of tracing is restored.</w:t>
+      </w:r>
+    </w:p>
+    <w:p>
       <w:r>
         <w:t xml:space="preserve">In this article </w:t>
       </w:r>
@@ -156,10 +160,19 @@
         <w:t xml:space="preserve"> </w:t>
       </w:r>
       <w:r>
-        <w:t>how our large enterprise</w:t>
-      </w:r>
-      <w:r>
-        <w:t xml:space="preserve"> used token exchange to </w:t>
+        <w:t xml:space="preserve">how </w:t>
+      </w:r>
+      <w:r>
+        <w:t>Rocket Mortgage</w:t>
+      </w:r>
+      <w:r>
+        <w:t xml:space="preserve"> use</w:t>
+      </w:r>
+      <w:r>
+        <w:t>s</w:t>
+      </w:r>
+      <w:r>
+        <w:t xml:space="preserve"> token exchange to </w:t>
       </w:r>
       <w:r>
         <w:t>secure</w:t>
@@ -180,7 +193,13 @@
         <w:t>full</w:t>
       </w:r>
       <w:r>
-        <w:t xml:space="preserve"> implementation with Auth0</w:t>
+        <w:t xml:space="preserve"> implementation with</w:t>
+      </w:r>
+      <w:r>
+        <w:t>in</w:t>
+      </w:r>
+      <w:r>
+        <w:t xml:space="preserve"> Auth0</w:t>
       </w:r>
       <w:r>
         <w:t xml:space="preserve"> that you can </w:t>
@@ -204,7 +223,14 @@
           <w:b/>
           <w:bCs/>
         </w:rPr>
-        <w:t>Our enterprise identified</w:t>
+        <w:t>We</w:t>
+      </w:r>
+      <w:r>
+        <w:rPr>
+          <w:b/>
+          <w:bCs/>
+        </w:rPr>
+        <w:t xml:space="preserve"> identified</w:t>
       </w:r>
       <w:r>
         <w:rPr>
@@ -289,46 +315,6 @@
       </w:r>
     </w:p>
     <w:p>
-      <w:r>
-        <w:t>I encourage you to read “</w:t>
-      </w:r>
-      <w:r>
-        <w:t>Identity Propagation in an API Gateway Architecture</w:t>
-      </w:r>
-      <w:r>
-        <w:t xml:space="preserve">” by </w:t>
-      </w:r>
-      <w:r>
-        <w:t xml:space="preserve">Robert </w:t>
-      </w:r>
-      <w:proofErr w:type="spellStart"/>
-      <w:r>
-        <w:t>Broeckelmann</w:t>
-      </w:r>
-      <w:proofErr w:type="spellEnd"/>
-      <w:r>
-        <w:t xml:space="preserve"> [3] for a</w:t>
-      </w:r>
-      <w:r>
-        <w:t>n</w:t>
-      </w:r>
-      <w:r>
-        <w:t xml:space="preserve"> </w:t>
-      </w:r>
-      <w:r>
-        <w:t>in-depth</w:t>
-      </w:r>
-      <w:r>
-        <w:t xml:space="preserve"> discussion on why propagating a user’s context is advantageous and worth the extra work. This article will fully implement that extra work</w:t>
-      </w:r>
-      <w:r>
-        <w:t xml:space="preserve"> in Auth0</w:t>
-      </w:r>
-      <w:r>
-        <w:t>.</w:t>
-      </w:r>
-    </w:p>
-    <w:p>
       <w:pPr>
         <w:rPr>
           <w:b/>
@@ -358,7 +344,13 @@
         <w:t xml:space="preserve"> goal</w:t>
       </w:r>
       <w:r>
-        <w:t xml:space="preserve"> excludes passing forward an access token</w:t>
+        <w:t xml:space="preserve"> excludes passing forward </w:t>
+      </w:r>
+      <w:r>
+        <w:t>the</w:t>
+      </w:r>
+      <w:r>
+        <w:t xml:space="preserve"> access token</w:t>
       </w:r>
       <w:r>
         <w:t xml:space="preserve"> thru the API Gateway</w:t>
@@ -382,34 +374,49 @@
         <w:t xml:space="preserve"> is registered to</w:t>
       </w:r>
       <w:r>
-        <w:t xml:space="preserve"> [1].  </w:t>
-      </w:r>
-      <w:r>
-        <w:t>Sharing audiences (</w:t>
-      </w:r>
-      <w:r>
-        <w:t>or</w:t>
-      </w:r>
-      <w:r>
-        <w:t xml:space="preserve"> application registrations)</w:t>
+        <w:t xml:space="preserve"> [1</w:t>
+      </w:r>
+      <w:r>
+        <w:t>b</w:t>
+      </w:r>
+      <w:r>
+        <w:t>].</w:t>
       </w:r>
       <w:r>
         <w:t xml:space="preserve"> </w:t>
       </w:r>
       <w:r>
-        <w:t>would quickly nullify the value of our security</w:t>
+        <w:t>These APIs have different owners who must have their own application registrations in Auth0 and independent client approvals.</w:t>
+      </w:r>
+      <w:r>
+        <w:t xml:space="preserve">  </w:t>
+      </w:r>
+      <w:r>
+        <w:t xml:space="preserve">Having the API Gateway and API accept the same </w:t>
+      </w:r>
+      <w:r>
+        <w:t xml:space="preserve">audiences </w:t>
+      </w:r>
+      <w:r>
+        <w:t>would</w:t>
+      </w:r>
+      <w:r>
+        <w:t xml:space="preserve"> nullify the value of our security</w:t>
       </w:r>
       <w:r>
         <w:t xml:space="preserve"> approvals and</w:t>
       </w:r>
       <w:r>
-        <w:t xml:space="preserve"> audits. If you have several small APIs that operate as a</w:t>
-      </w:r>
-      <w:r>
-        <w:t xml:space="preserve"> single</w:t>
-      </w:r>
-      <w:r>
-        <w:t xml:space="preserve"> unit OAuth2 likely isn’t necessary with modern cloud security options.</w:t>
+        <w:t xml:space="preserve"> audits</w:t>
+      </w:r>
+      <w:r>
+        <w:t xml:space="preserve"> among other things</w:t>
+      </w:r>
+      <w:r>
+        <w:t>.</w:t>
+      </w:r>
+      <w:r>
+        <w:t xml:space="preserve"> </w:t>
       </w:r>
     </w:p>
     <w:p>
@@ -457,6 +464,48 @@
         </w:rPr>
       </w:pPr>
       <w:r>
+        <w:t>As discussed in the introduction a</w:t>
+      </w:r>
+      <w:r>
+        <w:t xml:space="preserve"> </w:t>
+      </w:r>
+      <w:r>
+        <w:t>key</w:t>
+      </w:r>
+      <w:r>
+        <w:t xml:space="preserve"> </w:t>
+      </w:r>
+      <w:r>
+        <w:t>concern</w:t>
+      </w:r>
+      <w:r>
+        <w:t xml:space="preserve"> is lessening the </w:t>
+      </w:r>
+      <w:r>
+        <w:t>breadth of access</w:t>
+      </w:r>
+      <w:r>
+        <w:t xml:space="preserve"> of</w:t>
+      </w:r>
+      <w:r>
+        <w:t xml:space="preserve"> “service accounts”</w:t>
+      </w:r>
+      <w:r>
+        <w:t>.</w:t>
+      </w:r>
+      <w:r>
+        <w:t xml:space="preserve"> </w:t>
+      </w:r>
+      <w:r>
+        <w:t>The de-facto approach is to use “service accounts” that have full access and then limit that access through some sort of parameterization</w:t>
+      </w:r>
+      <w:r>
+        <w:t xml:space="preserve"> when calling other APIs</w:t>
+      </w:r>
+      <w:r>
+        <w:t xml:space="preserve">. The user and their permissions are lost in translation. Not so when the authorized user’s context is passed forward. The entire execution chain can be limited by the rights of the authorized user. </w:t>
+      </w:r>
+      <w:r>
         <w:t xml:space="preserve">Robert </w:t>
       </w:r>
       <w:proofErr w:type="spellStart"/>
@@ -465,34 +514,7 @@
       </w:r>
       <w:proofErr w:type="spellEnd"/>
       <w:r>
-        <w:t xml:space="preserve"> explains</w:t>
-      </w:r>
-      <w:r>
-        <w:t xml:space="preserve"> wonderfully</w:t>
-      </w:r>
-      <w:r>
-        <w:t xml:space="preserve"> why k</w:t>
-      </w:r>
-      <w:r>
-        <w:t>nowing the originating authenticated user</w:t>
-      </w:r>
-      <w:r>
-        <w:t xml:space="preserve"> at each step</w:t>
-      </w:r>
-      <w:r>
-        <w:t xml:space="preserve"> increases the</w:t>
-      </w:r>
-      <w:r>
-        <w:t xml:space="preserve"> overall</w:t>
-      </w:r>
-      <w:r>
-        <w:t xml:space="preserve"> security </w:t>
-      </w:r>
-      <w:r>
-        <w:t>of a system</w:t>
-      </w:r>
-      <w:r>
-        <w:t xml:space="preserve"> [3]</w:t>
+        <w:t xml:space="preserve"> explains wonderfully why knowing the originating authenticated user at each step increases the overall security of a system [3]</w:t>
       </w:r>
       <w:r>
         <w:t>.</w:t>
@@ -501,197 +523,245 @@
         <w:t xml:space="preserve"> </w:t>
       </w:r>
       <w:r>
-        <w:t xml:space="preserve">A </w:t>
-      </w:r>
-      <w:r>
-        <w:t>key</w:t>
+        <w:t>This ties in closely with the next goal.</w:t>
+      </w:r>
+    </w:p>
+    <w:p>
+      <w:pPr>
+        <w:rPr>
+          <w:b/>
+          <w:bCs/>
+        </w:rPr>
+      </w:pPr>
+      <w:r>
+        <w:rPr>
+          <w:b/>
+          <w:bCs/>
+        </w:rPr>
+        <w:t>The API Gateway cannot arbitrarily act as an authorized user</w:t>
+      </w:r>
+    </w:p>
+    <w:p>
+      <w:r>
+        <w:t>As stated,</w:t>
+      </w:r>
+      <w:r>
+        <w:t xml:space="preserve"> it is common for</w:t>
+      </w:r>
+      <w:r>
+        <w:t xml:space="preserve"> service accounts</w:t>
+      </w:r>
+      <w:r>
+        <w:t xml:space="preserve"> to</w:t>
+      </w:r>
+      <w:r>
+        <w:t xml:space="preserve"> have full </w:t>
+      </w:r>
+      <w:r>
+        <w:t>permissions</w:t>
+      </w:r>
+      <w:r>
+        <w:t xml:space="preserve"> and limit their actions by parameterized API calls. This is reversed with token exchange. A service account </w:t>
+      </w:r>
+      <w:r>
+        <w:t>now</w:t>
+      </w:r>
+      <w:r>
+        <w:t xml:space="preserve"> has </w:t>
+      </w:r>
+      <w:r>
+        <w:rPr>
+          <w:u w:val="single"/>
+        </w:rPr>
+        <w:t xml:space="preserve">few </w:t>
+      </w:r>
+      <w:r>
+        <w:rPr>
+          <w:u w:val="single"/>
+        </w:rPr>
+        <w:lastRenderedPageBreak/>
+        <w:t>permissions</w:t>
       </w:r>
       <w:r>
         <w:t xml:space="preserve"> </w:t>
       </w:r>
       <w:r>
-        <w:t>point</w:t>
-      </w:r>
-      <w:r>
-        <w:t xml:space="preserve"> is lessening the </w:t>
-      </w:r>
-      <w:r>
-        <w:t>breadth of access</w:t>
-      </w:r>
-      <w:r>
-        <w:t xml:space="preserve"> of</w:t>
-      </w:r>
-      <w:r>
-        <w:t xml:space="preserve"> “service accounts”</w:t>
+        <w:t xml:space="preserve">until it adopts the </w:t>
+      </w:r>
+      <w:r>
+        <w:t>permissions</w:t>
+      </w:r>
+      <w:r>
+        <w:t xml:space="preserve"> of the authorized user</w:t>
+      </w:r>
+      <w:r>
+        <w:t xml:space="preserve"> context</w:t>
+      </w:r>
+      <w:r>
+        <w:t xml:space="preserve"> that started the execution chain. In OAuth2 </w:t>
+      </w:r>
+      <w:r>
+        <w:t>the</w:t>
+      </w:r>
+      <w:r>
+        <w:t xml:space="preserve"> user’s</w:t>
+      </w:r>
+      <w:r>
+        <w:t xml:space="preserve"> context is contained</w:t>
+      </w:r>
+      <w:r>
+        <w:t xml:space="preserve"> i</w:t>
+      </w:r>
+      <w:r>
+        <w:t>n</w:t>
+      </w:r>
+      <w:r>
+        <w:t xml:space="preserve"> signed</w:t>
+      </w:r>
+      <w:r>
+        <w:t xml:space="preserve"> access</w:t>
+      </w:r>
+      <w:r>
+        <w:t xml:space="preserve"> token</w:t>
+      </w:r>
+      <w:r>
+        <w:t>s</w:t>
+      </w:r>
+      <w:r>
+        <w:t xml:space="preserve"> that expire. </w:t>
+      </w:r>
+      <w:r>
+        <w:t>No</w:t>
+      </w:r>
+      <w:r>
+        <w:t xml:space="preserve"> service account can construct </w:t>
+      </w:r>
+      <w:r>
+        <w:t>a</w:t>
+      </w:r>
+      <w:r>
+        <w:t xml:space="preserve"> signed</w:t>
+      </w:r>
+      <w:r>
+        <w:t xml:space="preserve"> access</w:t>
+      </w:r>
+      <w:r>
+        <w:t xml:space="preserve"> token and </w:t>
+      </w:r>
+      <w:r>
+        <w:t xml:space="preserve">the service account can only act as the user for a </w:t>
+      </w:r>
+      <w:r>
+        <w:t>configurable</w:t>
+      </w:r>
+      <w:r>
+        <w:t xml:space="preserve"> </w:t>
+      </w:r>
+      <w:r>
+        <w:t>period</w:t>
+      </w:r>
+      <w:r>
+        <w:t>. Th</w:t>
+      </w:r>
+      <w:r>
+        <w:t xml:space="preserve">e authorized user is maintained in a trustworthy way through </w:t>
+      </w:r>
+      <w:r>
+        <w:t>the entire execution chain</w:t>
       </w:r>
       <w:r>
         <w:t>.</w:t>
       </w:r>
+    </w:p>
+    <w:p>
+      <w:r>
+        <w:t>This reduces the</w:t>
+      </w:r>
+      <w:r>
+        <w:t xml:space="preserve"> damage if a</w:t>
+      </w:r>
+      <w:r>
+        <w:t xml:space="preserve"> service account’s</w:t>
+      </w:r>
+      <w:r>
+        <w:t xml:space="preserve"> credential is compromised</w:t>
+      </w:r>
+      <w:r>
+        <w:t>.</w:t>
+      </w:r>
+      <w:r>
+        <w:t xml:space="preserve"> This </w:t>
+      </w:r>
+      <w:r>
+        <w:t>may</w:t>
+      </w:r>
+      <w:r>
+        <w:t xml:space="preserve"> be</w:t>
+      </w:r>
+      <w:r>
+        <w:t xml:space="preserve"> referred to as a “blast radius”. If a service account can</w:t>
+      </w:r>
+      <w:r>
+        <w:t xml:space="preserve"> arbitrarily</w:t>
+      </w:r>
+      <w:r>
+        <w:t xml:space="preserve"> act as any </w:t>
+      </w:r>
+      <w:proofErr w:type="gramStart"/>
+      <w:r>
+        <w:t>user</w:t>
+      </w:r>
+      <w:proofErr w:type="gramEnd"/>
+      <w:r>
+        <w:t xml:space="preserve"> the “blast radius” of it’s credentials are massive. However, if the service account cannot do anything with</w:t>
+      </w:r>
+      <w:r>
+        <w:t>out</w:t>
+      </w:r>
+      <w:r>
+        <w:t xml:space="preserve"> an authorized user</w:t>
+      </w:r>
+      <w:r>
+        <w:t xml:space="preserve"> at the start of the execution chain </w:t>
+      </w:r>
+      <w:r>
+        <w:t xml:space="preserve">the “blast </w:t>
+      </w:r>
+      <w:r>
+        <w:t>radius”</w:t>
+      </w:r>
+      <w:r>
+        <w:t xml:space="preserve"> is minimal.</w:t>
+      </w:r>
+      <w:r>
+        <w:t xml:space="preserve"> The responsibility </w:t>
+      </w:r>
+      <w:r>
+        <w:t xml:space="preserve">stays on </w:t>
+      </w:r>
+      <w:r>
+        <w:t xml:space="preserve">the user to maintain their credentials. </w:t>
+      </w:r>
+      <w:r>
+        <w:t>This</w:t>
+      </w:r>
+      <w:r>
+        <w:t xml:space="preserve"> improves</w:t>
+      </w:r>
+      <w:r>
+        <w:t xml:space="preserve"> protect</w:t>
+      </w:r>
+      <w:r>
+        <w:t>ion</w:t>
+      </w:r>
       <w:r>
         <w:t xml:space="preserve"> </w:t>
       </w:r>
       <w:r>
-        <w:t>The de-facto approach is to use “service accounts” that have full access and then limit that access through some sort of parameterization</w:t>
-      </w:r>
-      <w:r>
-        <w:t xml:space="preserve"> when calling other APIs</w:t>
-      </w:r>
-      <w:r>
-        <w:t>. The user and their permissions are lost in translation. Not so when the authorized user’s context is passed forward. The entire execution chain can be limited by the rights of the authorized user. This ties in closely with the next goal.</w:t>
-      </w:r>
-    </w:p>
-    <w:p>
-      <w:pPr>
-        <w:rPr>
-          <w:b/>
-          <w:bCs/>
-        </w:rPr>
-      </w:pPr>
-      <w:r>
-        <w:rPr>
-          <w:b/>
-          <w:bCs/>
-        </w:rPr>
-        <w:t>The API Gateway cannot arbitrarily act as an authorized user</w:t>
-      </w:r>
-    </w:p>
-    <w:p>
-      <w:r>
-        <w:t>As stated,</w:t>
-      </w:r>
-      <w:r>
-        <w:t xml:space="preserve"> it is common for</w:t>
-      </w:r>
-      <w:r>
-        <w:t xml:space="preserve"> service accounts</w:t>
-      </w:r>
-      <w:r>
-        <w:t xml:space="preserve"> to</w:t>
-      </w:r>
-      <w:r>
-        <w:t xml:space="preserve"> have full access and limit their actions by parameterized API calls. This is reversed with token exchange. A service account </w:t>
-      </w:r>
-      <w:r>
-        <w:t>now</w:t>
-      </w:r>
-      <w:r>
-        <w:t xml:space="preserve"> has </w:t>
-      </w:r>
-      <w:r>
-        <w:rPr>
-          <w:u w:val="single"/>
-        </w:rPr>
-        <w:t>no rights</w:t>
-      </w:r>
-      <w:r>
-        <w:t xml:space="preserve"> until it adopts the context of the authorized user that started the execution chain. In OAuth2 </w:t>
-      </w:r>
-      <w:r>
-        <w:t>the context is contained</w:t>
-      </w:r>
-      <w:r>
-        <w:t xml:space="preserve"> is a signed token that expires. So</w:t>
-      </w:r>
-      <w:r>
-        <w:t>,</w:t>
-      </w:r>
-      <w:r>
-        <w:t xml:space="preserve"> </w:t>
-      </w:r>
-      <w:r>
-        <w:t xml:space="preserve">the service account cannot construct the signed token and </w:t>
-      </w:r>
-      <w:r>
-        <w:t xml:space="preserve">the service </w:t>
-      </w:r>
-      <w:r>
-        <w:lastRenderedPageBreak/>
-        <w:t xml:space="preserve">account can only act as the user for a </w:t>
-      </w:r>
-      <w:r>
-        <w:t>configurable</w:t>
-      </w:r>
-      <w:r>
-        <w:t xml:space="preserve"> </w:t>
-      </w:r>
-      <w:r>
-        <w:t>period</w:t>
-      </w:r>
-      <w:r>
-        <w:t xml:space="preserve">. This maintains a </w:t>
-      </w:r>
-      <w:r>
-        <w:t>key</w:t>
-      </w:r>
-      <w:r>
-        <w:t xml:space="preserve"> benefit of OAuth2</w:t>
-      </w:r>
-      <w:r>
-        <w:t xml:space="preserve"> through the entire execution chain</w:t>
-      </w:r>
-      <w:r>
-        <w:t>.</w:t>
-      </w:r>
-    </w:p>
-    <w:p>
-      <w:r>
-        <w:t>This reduces the</w:t>
-      </w:r>
-      <w:r>
-        <w:t xml:space="preserve"> damage if a</w:t>
-      </w:r>
-      <w:r>
-        <w:t xml:space="preserve"> service account’s</w:t>
-      </w:r>
-      <w:r>
-        <w:t xml:space="preserve"> credential is compromised</w:t>
-      </w:r>
-      <w:r>
-        <w:t>.</w:t>
-      </w:r>
-      <w:r>
-        <w:t xml:space="preserve"> This can be</w:t>
-      </w:r>
-      <w:r>
-        <w:t xml:space="preserve"> referred to as a “blast radius”. If a service account can act as any </w:t>
-      </w:r>
-      <w:proofErr w:type="gramStart"/>
-      <w:r>
-        <w:t>user</w:t>
-      </w:r>
-      <w:proofErr w:type="gramEnd"/>
-      <w:r>
-        <w:t xml:space="preserve"> the “blast radius” of it’s credentials are massive. However, if the service account cannot do anything with</w:t>
-      </w:r>
-      <w:r>
-        <w:t>out</w:t>
-      </w:r>
-      <w:r>
-        <w:t xml:space="preserve"> an authorized user</w:t>
-      </w:r>
-      <w:r>
-        <w:t xml:space="preserve"> at the start of the execution chain </w:t>
-      </w:r>
-      <w:r>
-        <w:t xml:space="preserve">the “blast </w:t>
-      </w:r>
-      <w:r>
-        <w:t>radius”</w:t>
-      </w:r>
-      <w:r>
-        <w:t xml:space="preserve"> is minimal.</w:t>
-      </w:r>
-      <w:r>
-        <w:t xml:space="preserve"> The responsibility </w:t>
-      </w:r>
-      <w:r>
-        <w:t xml:space="preserve">stays on </w:t>
-      </w:r>
-      <w:r>
-        <w:t xml:space="preserve">the user to maintain their credentials. </w:t>
-      </w:r>
-      <w:r>
-        <w:t xml:space="preserve">This protects against internal attacks. </w:t>
+        <w:t>from</w:t>
+      </w:r>
+      <w:r>
+        <w:t xml:space="preserve"> internal attacks. </w:t>
       </w:r>
     </w:p>
     <w:p>
@@ -721,7 +791,25 @@
         <w:t xml:space="preserve"> as the secure token server</w:t>
       </w:r>
       <w:r>
-        <w:t xml:space="preserve"> but is not the only option. There are many implementations of OAuth2 with their own flavor. I use Auth0 because that is our vendor, it has a great free account option and a management </w:t>
+        <w:t xml:space="preserve"> but is not the only option. There are many implementations of OAuth2 </w:t>
+      </w:r>
+      <w:r>
+        <w:t xml:space="preserve">each </w:t>
+      </w:r>
+      <w:r>
+        <w:t xml:space="preserve">with their own flavor. </w:t>
+      </w:r>
+      <w:r>
+        <w:t>This article</w:t>
+      </w:r>
+      <w:r>
+        <w:t xml:space="preserve"> use</w:t>
+      </w:r>
+      <w:r>
+        <w:t>s</w:t>
+      </w:r>
+      <w:r>
+        <w:t xml:space="preserve"> Auth0 because that it has a great free account option and a management </w:t>
       </w:r>
       <w:r>
         <w:t>API</w:t>
@@ -730,16 +818,84 @@
         <w:t xml:space="preserve"> [5]</w:t>
       </w:r>
       <w:r>
-        <w:t xml:space="preserve"> that allowed me to </w:t>
-      </w:r>
-      <w:r>
-        <w:t>write a PowerShell script that generates all the needed components.</w:t>
+        <w:t xml:space="preserve"> that</w:t>
+      </w:r>
+      <w:r>
+        <w:t xml:space="preserve"> is used in the</w:t>
+      </w:r>
+      <w:r>
+        <w:t xml:space="preserve"> PowerShell script </w:t>
+      </w:r>
+      <w:r>
+        <w:t>to</w:t>
+      </w:r>
+      <w:r>
+        <w:t xml:space="preserve"> generates all the needed components</w:t>
+      </w:r>
+      <w:r>
+        <w:t xml:space="preserve"> in an Auth0 tenant</w:t>
+      </w:r>
+      <w:r>
+        <w:t>.</w:t>
       </w:r>
       <w:r>
         <w:t xml:space="preserve"> </w:t>
       </w:r>
       <w:r>
         <w:t xml:space="preserve">Other platforms can also do token exchange. </w:t>
+      </w:r>
+    </w:p>
+    <w:p>
+      <w:r>
+        <w:t xml:space="preserve">The most unique </w:t>
+      </w:r>
+      <w:r>
+        <w:t>feature of Auth0 used in this example</w:t>
+      </w:r>
+      <w:r>
+        <w:t xml:space="preserve"> is the hook. </w:t>
+      </w:r>
+      <w:r>
+        <w:t>A</w:t>
+      </w:r>
+      <w:r>
+        <w:t xml:space="preserve"> hook is </w:t>
+      </w:r>
+      <w:r>
+        <w:t>custom J</w:t>
+      </w:r>
+      <w:r>
+        <w:t>ava</w:t>
+      </w:r>
+      <w:r>
+        <w:t>S</w:t>
+      </w:r>
+      <w:r>
+        <w:t>cript that executes within Auth0 during a</w:t>
+      </w:r>
+      <w:r>
+        <w:t xml:space="preserve"> client credential flow</w:t>
+      </w:r>
+      <w:r>
+        <w:t xml:space="preserve"> token request. </w:t>
+      </w:r>
+      <w:r>
+        <w:t>This</w:t>
+      </w:r>
+      <w:r>
+        <w:t xml:space="preserve"> allows for a high degree of customization. That said token exchange is supported by other </w:t>
+      </w:r>
+      <w:r>
+        <w:t>OAuth2 platforms</w:t>
+      </w:r>
+      <w:r>
+        <w:t xml:space="preserve"> [</w:t>
+      </w:r>
+      <w:r>
+        <w:t>8</w:t>
+      </w:r>
+      <w:r>
+        <w:t>].</w:t>
       </w:r>
     </w:p>
     <w:p>
@@ -805,13 +961,7 @@
         <w:t xml:space="preserve">to </w:t>
       </w:r>
       <w:r>
-        <w:t xml:space="preserve">run the Token Flow discussed next.  </w:t>
-      </w:r>
-      <w:r>
-        <w:t>Even if you are not using Auth0 I recommend setting up the example in a free Auth0 account.</w:t>
-      </w:r>
-      <w:r>
-        <w:t xml:space="preserve"> There’s nothing like seeing it work! The components in Auth0 translate to other OAuth2 platforms. </w:t>
+        <w:t xml:space="preserve">run the Token Flow discussed next.  Even if you are not using Auth0 I recommend setting up the example in a free Auth0 account. There’s nothing like seeing it work! The components in Auth0 translate to other OAuth2 platforms. </w:t>
       </w:r>
     </w:p>
     <w:p>
@@ -861,10 +1011,10 @@
             <v:path o:extrusionok="f" gradientshapeok="t" o:connecttype="rect"/>
             <o:lock v:ext="edit" aspectratio="t"/>
           </v:shapetype>
-          <v:shape id="_x0000_i1031" type="#_x0000_t75" style="width:467.5pt;height:352.5pt" o:ole="">
-            <v:imagedata r:id="rId5" o:title=""/>
+          <v:shape id="_x0000_i1025" type="#_x0000_t75" style="width:467.5pt;height:352.5pt" o:ole="">
+            <v:imagedata r:id="rId7" o:title=""/>
           </v:shape>
-          <o:OLEObject Type="Embed" ProgID="Visio.Drawing.15" ShapeID="_x0000_i1031" DrawAspect="Content" ObjectID="_1675768061" r:id="rId6"/>
+          <o:OLEObject Type="Embed" ProgID="Visio.Drawing.15" ShapeID="_x0000_i1025" DrawAspect="Content" ObjectID="_1675775267" r:id="rId8"/>
         </w:object>
       </w:r>
     </w:p>
@@ -1145,7 +1295,6 @@
         </w:numPr>
       </w:pPr>
       <w:r>
-        <w:lastRenderedPageBreak/>
         <w:t xml:space="preserve">The </w:t>
       </w:r>
       <w:r>
@@ -1201,10 +1350,16 @@
         <w:t>‘Access Token A’</w:t>
       </w:r>
       <w:r>
-        <w:t xml:space="preserve"> as the subject token to Auth0</w:t>
-      </w:r>
-      <w:r>
-        <w:t>. The subject token is what elevates this to a token exchange.</w:t>
+        <w:t xml:space="preserve"> as the subject token </w:t>
+      </w:r>
+      <w:r>
+        <w:rPr>
+          <w:u w:val="single"/>
+        </w:rPr>
+        <w:t>to Auth0</w:t>
+      </w:r>
+      <w:r>
+        <w:t>.</w:t>
       </w:r>
     </w:p>
     <w:p>
@@ -1216,10 +1371,20 @@
         </w:numPr>
       </w:pPr>
       <w:r>
+        <w:lastRenderedPageBreak/>
         <w:t xml:space="preserve">The custom logic in the </w:t>
       </w:r>
       <w:r>
-        <w:t>Auth0 hook validates the subject token</w:t>
+        <w:t>Auth0 hook</w:t>
+      </w:r>
+      <w:r>
+        <w:t xml:space="preserve"> sees the subject token,</w:t>
+      </w:r>
+      <w:r>
+        <w:t xml:space="preserve"> validates </w:t>
+      </w:r>
+      <w:r>
+        <w:t>it</w:t>
       </w:r>
       <w:r>
         <w:t xml:space="preserve"> </w:t>
@@ -1267,7 +1432,17 @@
         </w:numPr>
       </w:pPr>
       <w:r>
-        <w:t>Transferring claims from one token to another within the secure token server is the key concept of Token Exchange.</w:t>
+        <w:t xml:space="preserve">Transferring claims from one token to another </w:t>
+      </w:r>
+      <w:r>
+        <w:rPr>
+          <w:i/>
+          <w:iCs/>
+        </w:rPr>
+        <w:t>within</w:t>
+      </w:r>
+      <w:r>
+        <w:t xml:space="preserve"> the secure token server is the key concept of Token Exchange.</w:t>
       </w:r>
     </w:p>
     <w:p>
@@ -1309,7 +1484,24 @@
         </w:numPr>
       </w:pPr>
       <w:r>
-        <w:t xml:space="preserve">API can trust the ‘http://exchange/’ claims because it must have been authorized by Auth0. </w:t>
+        <w:t xml:space="preserve">After validating the </w:t>
+      </w:r>
+      <w:proofErr w:type="gramStart"/>
+      <w:r>
+        <w:t>token</w:t>
+      </w:r>
+      <w:proofErr w:type="gramEnd"/>
+      <w:r>
+        <w:t xml:space="preserve"> the </w:t>
+      </w:r>
+      <w:r>
+        <w:t xml:space="preserve">API can trust the ‘http://exchange/’ claims because it must have </w:t>
+      </w:r>
+      <w:r>
+        <w:t>been created by</w:t>
+      </w:r>
+      <w:r>
+        <w:t xml:space="preserve"> Auth0. </w:t>
       </w:r>
     </w:p>
     <w:p>
@@ -1321,15 +1513,7 @@
         </w:numPr>
       </w:pPr>
       <w:r>
-        <w:t xml:space="preserve">Success! </w:t>
-      </w:r>
-      <w:proofErr w:type="gramStart"/>
-      <w:r>
-        <w:t>API</w:t>
-      </w:r>
-      <w:proofErr w:type="gramEnd"/>
-      <w:r>
-        <w:t xml:space="preserve"> knows the user and their roles!!</w:t>
+        <w:t>Success! API knows the user and their roles!!</w:t>
       </w:r>
     </w:p>
     <w:p>
@@ -1445,7 +1629,16 @@
         </w:numPr>
       </w:pPr>
       <w:r>
-        <w:t>API Gateway cannot create a valid token.</w:t>
+        <w:t xml:space="preserve">The </w:t>
+      </w:r>
+      <w:r>
+        <w:t>API Gateway cannot create a valid</w:t>
+      </w:r>
+      <w:r>
+        <w:t xml:space="preserve"> signed</w:t>
+      </w:r>
+      <w:r>
+        <w:t xml:space="preserve"> token.</w:t>
       </w:r>
     </w:p>
     <w:p>
@@ -1457,71 +1650,79 @@
         </w:numPr>
       </w:pPr>
       <w:r>
-        <w:t>Auth0 will not create an access token for API Gateway with the ‘http://exchange/’ claims unless API Gateway provides a subject token with those claims.</w:t>
-      </w:r>
-    </w:p>
-    <w:p>
-      <w:r>
-        <w:t xml:space="preserve">Thus, the modular specifications of OAuth2 can be combined to provide a high level of security for the enterprise. </w:t>
-      </w:r>
-    </w:p>
-    <w:p>
-      <w:r>
-        <w:t>The last goal is especially important to me.</w:t>
-      </w:r>
-      <w:r>
-        <w:t xml:space="preserve"> </w:t>
-      </w:r>
-      <w:r>
-        <w:t xml:space="preserve">No IT group wants the scenario where a million-dollar disbursement is fraudulently approved. There’s a user in the log but that’s based on an incoming parameter. </w:t>
-      </w:r>
-      <w:proofErr w:type="gramStart"/>
-      <w:r>
-        <w:t>But,</w:t>
-      </w:r>
-      <w:proofErr w:type="gramEnd"/>
-      <w:r>
-        <w:t xml:space="preserve"> w</w:t>
-      </w:r>
-      <w:r>
-        <w:t xml:space="preserve">ho </w:t>
+        <w:t xml:space="preserve">The API Gateway cannot get a valid signed token from </w:t>
+      </w:r>
+      <w:r>
+        <w:t xml:space="preserve">Auth0 with the ‘http://exchange/’ claims </w:t>
       </w:r>
       <w:r>
         <w:rPr>
           <w:i/>
           <w:iCs/>
         </w:rPr>
-        <w:t>really</w:t>
-      </w:r>
-      <w:r>
-        <w:t xml:space="preserve"> made the API call? How many individuals have access to the production service account credentials?? </w:t>
-      </w:r>
-      <w:r>
-        <w:t>These</w:t>
-      </w:r>
-      <w:r>
-        <w:t xml:space="preserve"> OAuth2 and Open-Id Connect specifications </w:t>
-      </w:r>
-      <w:r>
-        <w:t>including</w:t>
-      </w:r>
-      <w:r>
-        <w:t xml:space="preserve"> token exchange </w:t>
-      </w:r>
-      <w:r>
-        <w:t xml:space="preserve">are very valuable. There is protection from internal attacks. The developers who wrote the API and the engineers that have access to the production service accounts </w:t>
-      </w:r>
-      <w:r>
-        <w:rPr>
-          <w:u w:val="single"/>
-        </w:rPr>
-        <w:t>cannot</w:t>
-      </w:r>
-      <w:r>
-        <w:t xml:space="preserve"> act as another user. All those in IT can confidently say that yes, Mr. CEO, you did approve that disbursement.</w:t>
-      </w:r>
-    </w:p>
-    <w:p/>
+        <w:t>unless</w:t>
+      </w:r>
+      <w:r>
+        <w:t xml:space="preserve"> API Gateway provides a subject token with those claims</w:t>
+      </w:r>
+      <w:r>
+        <w:t xml:space="preserve"> to Auth0</w:t>
+      </w:r>
+      <w:r>
+        <w:t>.</w:t>
+      </w:r>
+    </w:p>
+    <w:p>
+      <w:r>
+        <w:t>Thus, the modular specifications of OAuth2 can be combined to provide a high level of security for the enterprise.</w:t>
+      </w:r>
+      <w:r>
+        <w:t xml:space="preserve"> All protected operations and</w:t>
+      </w:r>
+      <w:r>
+        <w:t xml:space="preserve"> tracing</w:t>
+      </w:r>
+      <w:r>
+        <w:t xml:space="preserve"> are</w:t>
+      </w:r>
+      <w:r>
+        <w:t xml:space="preserve"> based on the token </w:t>
+      </w:r>
+      <w:r>
+        <w:t xml:space="preserve">which </w:t>
+      </w:r>
+      <w:r>
+        <w:t>is trustworthy.</w:t>
+      </w:r>
+      <w:r>
+        <w:t xml:space="preserve"> </w:t>
+      </w:r>
+      <w:r>
+        <w:t>There is protection from internal attacks.</w:t>
+      </w:r>
+    </w:p>
+    <w:p>
+      <w:r>
+        <w:t>There are more advantages than just tracing. I encourage you to read “</w:t>
+      </w:r>
+      <w:r>
+        <w:t>Identity Propagation in an API Gateway Architecture</w:t>
+      </w:r>
+      <w:r>
+        <w:t xml:space="preserve">” by </w:t>
+      </w:r>
+      <w:r>
+        <w:t xml:space="preserve">Robert </w:t>
+      </w:r>
+      <w:proofErr w:type="spellStart"/>
+      <w:r>
+        <w:t>Broeckelmann</w:t>
+      </w:r>
+      <w:proofErr w:type="spellEnd"/>
+      <w:r>
+        <w:t xml:space="preserve"> [3] for an in-depth discussion on why propagating a user’s context is advantageous and worth the extra work. </w:t>
+      </w:r>
+    </w:p>
     <w:p>
       <w:pPr>
         <w:rPr>
@@ -1538,6 +1739,26 @@
           <w:sz w:val="24"/>
           <w:szCs w:val="24"/>
         </w:rPr>
+        <w:br w:type="page"/>
+      </w:r>
+    </w:p>
+    <w:p>
+      <w:pPr>
+        <w:rPr>
+          <w:b/>
+          <w:bCs/>
+          <w:sz w:val="24"/>
+          <w:szCs w:val="24"/>
+        </w:rPr>
+      </w:pPr>
+      <w:r>
+        <w:rPr>
+          <w:b/>
+          <w:bCs/>
+          <w:sz w:val="24"/>
+          <w:szCs w:val="24"/>
+        </w:rPr>
+        <w:lastRenderedPageBreak/>
         <w:t>References</w:t>
       </w:r>
     </w:p>
@@ -1550,15 +1771,18 @@
         </w:numPr>
       </w:pPr>
       <w:r>
-        <w:t>“</w:t>
-      </w:r>
-      <w:r>
         <w:t>Tokens</w:t>
       </w:r>
-      <w:r>
-        <w:t xml:space="preserve">” </w:t>
-      </w:r>
-      <w:hyperlink r:id="rId7" w:history="1">
+    </w:p>
+    <w:p>
+      <w:pPr>
+        <w:pStyle w:val="ListParagraph"/>
+        <w:numPr>
+          <w:ilvl w:val="1"/>
+          <w:numId w:val="3"/>
+        </w:numPr>
+      </w:pPr>
+      <w:hyperlink r:id="rId9" w:history="1">
         <w:r>
           <w:rPr>
             <w:rStyle w:val="Hyperlink"/>
@@ -1576,10 +1800,6 @@
         </w:numPr>
       </w:pPr>
       <w:r>
-        <w:lastRenderedPageBreak/>
-        <w:t>“</w:t>
-      </w:r>
-      <w:r>
         <w:t xml:space="preserve">The audience (the </w:t>
       </w:r>
       <w:proofErr w:type="spellStart"/>
@@ -1589,9 +1809,6 @@
       <w:proofErr w:type="spellEnd"/>
       <w:r>
         <w:t xml:space="preserve"> claim) of the token is set to the application's identifier, which means that only this specific application should consume this token.</w:t>
-      </w:r>
-      <w:r>
-        <w:t>”</w:t>
       </w:r>
     </w:p>
     <w:p>
@@ -1603,15 +1820,18 @@
         </w:numPr>
       </w:pPr>
       <w:r>
-        <w:t>“</w:t>
-      </w:r>
-      <w:r>
         <w:t>OAuth 2.0 Token Exchange</w:t>
       </w:r>
-      <w:r>
-        <w:t xml:space="preserve">” </w:t>
-      </w:r>
-      <w:hyperlink r:id="rId8" w:history="1">
+    </w:p>
+    <w:p>
+      <w:pPr>
+        <w:pStyle w:val="ListParagraph"/>
+        <w:numPr>
+          <w:ilvl w:val="1"/>
+          <w:numId w:val="3"/>
+        </w:numPr>
+      </w:pPr>
+      <w:hyperlink r:id="rId10" w:history="1">
         <w:r>
           <w:rPr>
             <w:rStyle w:val="Hyperlink"/>
@@ -1629,15 +1849,18 @@
         </w:numPr>
       </w:pPr>
       <w:r>
-        <w:t>“</w:t>
-      </w:r>
-      <w:r>
         <w:t>Identity Propagation in an API Gateway Architecture</w:t>
       </w:r>
-      <w:r>
-        <w:t xml:space="preserve">“ </w:t>
-      </w:r>
-      <w:hyperlink r:id="rId9" w:history="1">
+    </w:p>
+    <w:p>
+      <w:pPr>
+        <w:pStyle w:val="ListParagraph"/>
+        <w:numPr>
+          <w:ilvl w:val="1"/>
+          <w:numId w:val="3"/>
+        </w:numPr>
+      </w:pPr>
+      <w:hyperlink r:id="rId11" w:history="1">
         <w:r>
           <w:rPr>
             <w:rStyle w:val="Hyperlink"/>
@@ -1678,7 +1901,7 @@
           <w:numId w:val="3"/>
         </w:numPr>
       </w:pPr>
-      <w:hyperlink r:id="rId10" w:history="1">
+      <w:hyperlink r:id="rId12" w:history="1">
         <w:r>
           <w:rPr>
             <w:rStyle w:val="Hyperlink"/>
@@ -1707,7 +1930,7 @@
           <w:numId w:val="3"/>
         </w:numPr>
       </w:pPr>
-      <w:hyperlink r:id="rId11" w:history="1">
+      <w:hyperlink r:id="rId13" w:history="1">
         <w:r>
           <w:rPr>
             <w:rStyle w:val="Hyperlink"/>
@@ -1736,7 +1959,7 @@
           <w:numId w:val="3"/>
         </w:numPr>
       </w:pPr>
-      <w:hyperlink r:id="rId12" w:history="1">
+      <w:hyperlink r:id="rId14" w:history="1">
         <w:r>
           <w:rPr>
             <w:rStyle w:val="Hyperlink"/>
@@ -1777,6 +2000,56 @@
     </w:sectPr>
   </w:body>
 </w:document>
+</file>
+
+<file path=word/endnotes.xml><?xml version="1.0" encoding="utf-8"?>
+<w:endnotes xmlns:wpc="http://schemas.microsoft.com/office/word/2010/wordprocessingCanvas" xmlns:cx="http://schemas.microsoft.com/office/drawing/2014/chartex" xmlns:cx1="http://schemas.microsoft.com/office/drawing/2015/9/8/chartex" xmlns:cx2="http://schemas.microsoft.com/office/drawing/2015/10/21/chartex" xmlns:cx3="http://schemas.microsoft.com/office/drawing/2016/5/9/chartex" xmlns:cx4="http://schemas.microsoft.com/office/drawing/2016/5/10/chartex" xmlns:cx5="http://schemas.microsoft.com/office/drawing/2016/5/11/chartex" xmlns:cx6="http://schemas.microsoft.com/office/drawing/2016/5/12/chartex" xmlns:cx7="http://schemas.microsoft.com/office/drawing/2016/5/13/chartex" xmlns:cx8="http://schemas.microsoft.com/office/drawing/2016/5/14/chartex" xmlns:mc="http://schemas.openxmlformats.org/markup-compatibility/2006" xmlns:aink="http://schemas.microsoft.com/office/drawing/2016/ink" xmlns:am3d="http://schemas.microsoft.com/office/drawing/2017/model3d" xmlns:o="urn:schemas-microsoft-com:office:office" xmlns:r="http://schemas.openxmlformats.org/officeDocument/2006/relationships" xmlns:m="http://schemas.openxmlformats.org/officeDocument/2006/math" xmlns:v="urn:schemas-microsoft-com:vml" xmlns:wp14="http://schemas.microsoft.com/office/word/2010/wordprocessingDrawing" xmlns:wp="http://schemas.openxmlformats.org/drawingml/2006/wordprocessingDrawing" xmlns:w10="urn:schemas-microsoft-com:office:word" xmlns:w="http://schemas.openxmlformats.org/wordprocessingml/2006/main" xmlns:w14="http://schemas.microsoft.com/office/word/2010/wordml" xmlns:w15="http://schemas.microsoft.com/office/word/2012/wordml" xmlns:w16cex="http://schemas.microsoft.com/office/word/2018/wordml/cex" xmlns:w16cid="http://schemas.microsoft.com/office/word/2016/wordml/cid" xmlns:w16="http://schemas.microsoft.com/office/word/2018/wordml" xmlns:w16se="http://schemas.microsoft.com/office/word/2015/wordml/symex" xmlns:wpg="http://schemas.microsoft.com/office/word/2010/wordprocessingGroup" xmlns:wpi="http://schemas.microsoft.com/office/word/2010/wordprocessingInk" xmlns:wne="http://schemas.microsoft.com/office/word/2006/wordml" xmlns:wps="http://schemas.microsoft.com/office/word/2010/wordprocessingShape" mc:Ignorable="w14 w15 w16se w16cid w16 w16cex wp14">
+  <w:endnote w:type="separator" w:id="-1">
+    <w:p>
+      <w:pPr>
+        <w:spacing w:after="0" w:line="240" w:lineRule="auto"/>
+      </w:pPr>
+      <w:r>
+        <w:separator/>
+      </w:r>
+    </w:p>
+  </w:endnote>
+  <w:endnote w:type="continuationSeparator" w:id="0">
+    <w:p>
+      <w:pPr>
+        <w:spacing w:after="0" w:line="240" w:lineRule="auto"/>
+      </w:pPr>
+      <w:r>
+        <w:continuationSeparator/>
+      </w:r>
+    </w:p>
+  </w:endnote>
+</w:endnotes>
+</file>
+
+<file path=word/footnotes.xml><?xml version="1.0" encoding="utf-8"?>
+<w:footnotes xmlns:wpc="http://schemas.microsoft.com/office/word/2010/wordprocessingCanvas" xmlns:cx="http://schemas.microsoft.com/office/drawing/2014/chartex" xmlns:cx1="http://schemas.microsoft.com/office/drawing/2015/9/8/chartex" xmlns:cx2="http://schemas.microsoft.com/office/drawing/2015/10/21/chartex" xmlns:cx3="http://schemas.microsoft.com/office/drawing/2016/5/9/chartex" xmlns:cx4="http://schemas.microsoft.com/office/drawing/2016/5/10/chartex" xmlns:cx5="http://schemas.microsoft.com/office/drawing/2016/5/11/chartex" xmlns:cx6="http://schemas.microsoft.com/office/drawing/2016/5/12/chartex" xmlns:cx7="http://schemas.microsoft.com/office/drawing/2016/5/13/chartex" xmlns:cx8="http://schemas.microsoft.com/office/drawing/2016/5/14/chartex" xmlns:mc="http://schemas.openxmlformats.org/markup-compatibility/2006" xmlns:aink="http://schemas.microsoft.com/office/drawing/2016/ink" xmlns:am3d="http://schemas.microsoft.com/office/drawing/2017/model3d" xmlns:o="urn:schemas-microsoft-com:office:office" xmlns:r="http://schemas.openxmlformats.org/officeDocument/2006/relationships" xmlns:m="http://schemas.openxmlformats.org/officeDocument/2006/math" xmlns:v="urn:schemas-microsoft-com:vml" xmlns:wp14="http://schemas.microsoft.com/office/word/2010/wordprocessingDrawing" xmlns:wp="http://schemas.openxmlformats.org/drawingml/2006/wordprocessingDrawing" xmlns:w10="urn:schemas-microsoft-com:office:word" xmlns:w="http://schemas.openxmlformats.org/wordprocessingml/2006/main" xmlns:w14="http://schemas.microsoft.com/office/word/2010/wordml" xmlns:w15="http://schemas.microsoft.com/office/word/2012/wordml" xmlns:w16cex="http://schemas.microsoft.com/office/word/2018/wordml/cex" xmlns:w16cid="http://schemas.microsoft.com/office/word/2016/wordml/cid" xmlns:w16="http://schemas.microsoft.com/office/word/2018/wordml" xmlns:w16se="http://schemas.microsoft.com/office/word/2015/wordml/symex" xmlns:wpg="http://schemas.microsoft.com/office/word/2010/wordprocessingGroup" xmlns:wpi="http://schemas.microsoft.com/office/word/2010/wordprocessingInk" xmlns:wne="http://schemas.microsoft.com/office/word/2006/wordml" xmlns:wps="http://schemas.microsoft.com/office/word/2010/wordprocessingShape" mc:Ignorable="w14 w15 w16se w16cid w16 w16cex wp14">
+  <w:footnote w:type="separator" w:id="-1">
+    <w:p>
+      <w:pPr>
+        <w:spacing w:after="0" w:line="240" w:lineRule="auto"/>
+      </w:pPr>
+      <w:r>
+        <w:separator/>
+      </w:r>
+    </w:p>
+  </w:footnote>
+  <w:footnote w:type="continuationSeparator" w:id="0">
+    <w:p>
+      <w:pPr>
+        <w:spacing w:after="0" w:line="240" w:lineRule="auto"/>
+      </w:pPr>
+      <w:r>
+        <w:continuationSeparator/>
+      </w:r>
+    </w:p>
+  </w:footnote>
+</w:footnotes>
 </file>
 
 <file path=word/numbering.xml><?xml version="1.0" encoding="utf-8"?>

</xml_diff>